<commit_message>
UFW: Did some work on planning
</commit_message>
<xml_diff>
--- a/5/UFW/Planning2_HWII.docx
+++ b/5/UFW/Planning2_HWII.docx
@@ -958,11 +958,7 @@
               <w:ind w:left="0" w:hanging="0"/>
               <w:contextualSpacing/>
               <w:rPr>
-                <w:rFonts w:ascii="Arial" w:hAnsi="Arial" w:cs="Arial"/>
-                <w:color w:val="2A6099"/>
-                <w:sz w:val="20"/>
-                <w:szCs w:val="20"/>
-                <w:lang w:val="en-US"/>
+                <w:lang w:val="de-DE"/>
               </w:rPr>
             </w:pPr>
             <w:r>
@@ -973,6 +969,212 @@
                 <w:lang w:val="en-US"/>
               </w:rPr>
               <w:t>Market penetration:</w:t>
+            </w:r>
+          </w:p>
+          <w:p>
+            <w:pPr>
+              <w:pStyle w:val="ListParagraph"/>
+              <w:spacing w:lineRule="auto" w:line="360" w:before="0" w:after="0"/>
+              <w:ind w:left="0" w:hanging="0"/>
+              <w:contextualSpacing/>
+              <w:rPr>
+                <w:color w:val="2A6099"/>
+                <w:lang w:val="de-DE"/>
+              </w:rPr>
+            </w:pPr>
+            <w:r>
+              <w:rPr>
+                <w:rFonts w:cs="Arial" w:ascii="Arial" w:hAnsi="Arial"/>
+                <w:color w:val="2A6099"/>
+                <w:sz w:val="20"/>
+                <w:szCs w:val="20"/>
+                <w:lang w:val="en-US"/>
+              </w:rPr>
+              <w:t>- You have to fight for your customers</w:t>
+            </w:r>
+          </w:p>
+          <w:p>
+            <w:pPr>
+              <w:pStyle w:val="ListParagraph"/>
+              <w:spacing w:lineRule="auto" w:line="360" w:before="0" w:after="0"/>
+              <w:ind w:left="0" w:hanging="0"/>
+              <w:contextualSpacing/>
+              <w:rPr>
+                <w:color w:val="2A6099"/>
+                <w:lang w:val="de-DE"/>
+              </w:rPr>
+            </w:pPr>
+            <w:r>
+              <w:rPr>
+                <w:rFonts w:cs="Arial" w:ascii="Arial" w:hAnsi="Arial"/>
+                <w:color w:val="2A6099"/>
+                <w:sz w:val="20"/>
+                <w:szCs w:val="20"/>
+                <w:lang w:val="en-US"/>
+              </w:rPr>
+              <w:t xml:space="preserve">- </w:t>
+            </w:r>
+          </w:p>
+        </w:tc>
+      </w:tr>
+      <w:tr>
+        <w:trPr/>
+        <w:tc>
+          <w:tcPr>
+            <w:tcW w:w="8702" w:type="dxa"/>
+            <w:tcBorders/>
+            <w:shd w:fill="auto" w:val="clear"/>
+          </w:tcPr>
+          <w:p>
+            <w:pPr>
+              <w:pStyle w:val="ListParagraph"/>
+              <w:spacing w:lineRule="auto" w:line="360" w:before="0" w:after="0"/>
+              <w:ind w:left="0" w:hanging="0"/>
+              <w:contextualSpacing/>
+              <w:rPr>
+                <w:lang w:val="de-DE"/>
+              </w:rPr>
+            </w:pPr>
+            <w:r>
+              <w:rPr>
+                <w:rFonts w:cs="Arial" w:ascii="Arial" w:hAnsi="Arial"/>
+                <w:sz w:val="20"/>
+                <w:szCs w:val="20"/>
+                <w:lang w:val="en-US"/>
+              </w:rPr>
+              <w:t>Market extension:</w:t>
+            </w:r>
+          </w:p>
+          <w:p>
+            <w:pPr>
+              <w:pStyle w:val="ListParagraph"/>
+              <w:spacing w:lineRule="auto" w:line="360" w:before="0" w:after="0"/>
+              <w:ind w:left="0" w:hanging="0"/>
+              <w:contextualSpacing/>
+              <w:rPr>
+                <w:color w:val="2A6099"/>
+                <w:lang w:val="de-DE"/>
+              </w:rPr>
+            </w:pPr>
+            <w:r>
+              <w:rPr>
+                <w:rFonts w:cs="Arial" w:ascii="Arial" w:hAnsi="Arial"/>
+                <w:color w:val="2A6099"/>
+                <w:sz w:val="20"/>
+                <w:szCs w:val="20"/>
+                <w:lang w:val="en-US"/>
+              </w:rPr>
+              <w:t xml:space="preserve">- </w:t>
+            </w:r>
+            <w:r>
+              <w:rPr>
+                <w:rFonts w:cs="Arial" w:ascii="Arial" w:hAnsi="Arial"/>
+                <w:color w:val="2A6099"/>
+                <w:sz w:val="20"/>
+                <w:szCs w:val="20"/>
+                <w:lang w:val="en-US"/>
+              </w:rPr>
+              <w:t>Speak in language of target group</w:t>
+            </w:r>
+          </w:p>
+          <w:p>
+            <w:pPr>
+              <w:pStyle w:val="ListParagraph"/>
+              <w:spacing w:lineRule="auto" w:line="360" w:before="0" w:after="0"/>
+              <w:ind w:left="0" w:hanging="0"/>
+              <w:contextualSpacing/>
+              <w:rPr>
+                <w:color w:val="2A6099"/>
+                <w:lang w:val="de-DE"/>
+              </w:rPr>
+            </w:pPr>
+            <w:r>
+              <w:rPr>
+                <w:rFonts w:cs="Arial" w:ascii="Arial" w:hAnsi="Arial"/>
+                <w:color w:val="2A6099"/>
+                <w:sz w:val="20"/>
+                <w:szCs w:val="20"/>
+                <w:lang w:val="en-US"/>
+              </w:rPr>
+              <w:t>- Is a big task</w:t>
+            </w:r>
+          </w:p>
+          <w:p>
+            <w:pPr>
+              <w:pStyle w:val="ListParagraph"/>
+              <w:spacing w:lineRule="auto" w:line="360" w:before="0" w:after="0"/>
+              <w:ind w:left="0" w:hanging="0"/>
+              <w:contextualSpacing/>
+              <w:rPr>
+                <w:color w:val="2A6099"/>
+                <w:lang w:val="de-DE"/>
+              </w:rPr>
+            </w:pPr>
+            <w:r>
+              <w:rPr>
+                <w:rFonts w:cs="Arial" w:ascii="Arial" w:hAnsi="Arial"/>
+                <w:color w:val="2A6099"/>
+                <w:sz w:val="20"/>
+                <w:szCs w:val="20"/>
+                <w:lang w:val="en-US"/>
+              </w:rPr>
+              <w:t>- keep an eye on new customers</w:t>
+            </w:r>
+          </w:p>
+          <w:p>
+            <w:pPr>
+              <w:pStyle w:val="ListParagraph"/>
+              <w:spacing w:lineRule="auto" w:line="360" w:before="0" w:after="0"/>
+              <w:ind w:left="0" w:hanging="0"/>
+              <w:contextualSpacing/>
+              <w:rPr>
+                <w:color w:val="2A6099"/>
+                <w:lang w:val="de-DE"/>
+              </w:rPr>
+            </w:pPr>
+            <w:r>
+              <w:rPr>
+                <w:rFonts w:cs="Arial" w:ascii="Arial" w:hAnsi="Arial"/>
+                <w:color w:val="2A6099"/>
+                <w:sz w:val="20"/>
+                <w:szCs w:val="20"/>
+                <w:lang w:val="en-US"/>
+              </w:rPr>
+              <w:t>- what Is the philosophy of the people</w:t>
+            </w:r>
+          </w:p>
+        </w:tc>
+      </w:tr>
+      <w:tr>
+        <w:trPr/>
+        <w:tc>
+          <w:tcPr>
+            <w:tcW w:w="8702" w:type="dxa"/>
+            <w:tcBorders/>
+            <w:shd w:fill="auto" w:val="clear"/>
+          </w:tcPr>
+          <w:p>
+            <w:pPr>
+              <w:pStyle w:val="ListParagraph"/>
+              <w:spacing w:lineRule="auto" w:line="360" w:before="0" w:after="0"/>
+              <w:ind w:left="0" w:hanging="0"/>
+              <w:contextualSpacing/>
+              <w:rPr>
+                <w:rFonts w:ascii="Arial" w:hAnsi="Arial" w:cs="Arial"/>
+                <w:color w:val="2A6099"/>
+                <w:sz w:val="20"/>
+                <w:szCs w:val="20"/>
+                <w:lang w:val="en-US"/>
+              </w:rPr>
+            </w:pPr>
+            <w:r>
+              <w:rPr>
+                <w:rFonts w:cs="Arial" w:ascii="Arial" w:hAnsi="Arial"/>
+                <w:sz w:val="20"/>
+                <w:szCs w:val="20"/>
+                <w:lang w:val="en-US"/>
+              </w:rPr>
+              <w:t>Product development:</w:t>
             </w:r>
           </w:p>
           <w:p>
@@ -997,6 +1199,17 @@
                 <w:szCs w:val="20"/>
                 <w:lang w:val="en-US"/>
               </w:rPr>
+              <w:t xml:space="preserve">- </w:t>
+            </w:r>
+            <w:r>
+              <w:rPr>
+                <w:rFonts w:cs="Arial" w:ascii="Arial" w:hAnsi="Arial"/>
+                <w:color w:val="2A6099"/>
+                <w:sz w:val="20"/>
+                <w:szCs w:val="20"/>
+                <w:lang w:val="en-US"/>
+              </w:rPr>
+              <w:t>being innovative</w:t>
             </w:r>
           </w:p>
         </w:tc>
@@ -1030,7 +1243,7 @@
                 <w:szCs w:val="20"/>
                 <w:lang w:val="en-US"/>
               </w:rPr>
-              <w:t>Market extension:</w:t>
+              <w:t>Diversification:</w:t>
             </w:r>
           </w:p>
           <w:p>
@@ -1055,122 +1268,7 @@
                 <w:szCs w:val="20"/>
                 <w:lang w:val="en-US"/>
               </w:rPr>
-            </w:r>
-          </w:p>
-        </w:tc>
-      </w:tr>
-      <w:tr>
-        <w:trPr/>
-        <w:tc>
-          <w:tcPr>
-            <w:tcW w:w="8702" w:type="dxa"/>
-            <w:tcBorders/>
-            <w:shd w:fill="auto" w:val="clear"/>
-          </w:tcPr>
-          <w:p>
-            <w:pPr>
-              <w:pStyle w:val="ListParagraph"/>
-              <w:spacing w:lineRule="auto" w:line="360" w:before="0" w:after="0"/>
-              <w:ind w:left="0" w:hanging="0"/>
-              <w:contextualSpacing/>
-              <w:rPr>
-                <w:rFonts w:ascii="Arial" w:hAnsi="Arial" w:cs="Arial"/>
-                <w:color w:val="2A6099"/>
-                <w:sz w:val="20"/>
-                <w:szCs w:val="20"/>
-                <w:lang w:val="en-US"/>
-              </w:rPr>
-            </w:pPr>
-            <w:r>
-              <w:rPr>
-                <w:rFonts w:cs="Arial" w:ascii="Arial" w:hAnsi="Arial"/>
-                <w:sz w:val="20"/>
-                <w:szCs w:val="20"/>
-                <w:lang w:val="en-US"/>
-              </w:rPr>
-              <w:t>Product development:</w:t>
-            </w:r>
-          </w:p>
-          <w:p>
-            <w:pPr>
-              <w:pStyle w:val="ListParagraph"/>
-              <w:spacing w:lineRule="auto" w:line="360" w:before="280" w:after="0"/>
-              <w:ind w:left="0" w:hanging="0"/>
-              <w:contextualSpacing/>
-              <w:rPr>
-                <w:rFonts w:ascii="Arial" w:hAnsi="Arial" w:cs="Arial"/>
-                <w:color w:val="2A6099"/>
-                <w:sz w:val="20"/>
-                <w:szCs w:val="20"/>
-                <w:lang w:val="en-US"/>
-              </w:rPr>
-            </w:pPr>
-            <w:r>
-              <w:rPr>
-                <w:rFonts w:cs="Arial" w:ascii="Arial" w:hAnsi="Arial"/>
-                <w:color w:val="2A6099"/>
-                <w:sz w:val="20"/>
-                <w:szCs w:val="20"/>
-                <w:lang w:val="en-US"/>
-              </w:rPr>
-            </w:r>
-          </w:p>
-        </w:tc>
-      </w:tr>
-      <w:tr>
-        <w:trPr/>
-        <w:tc>
-          <w:tcPr>
-            <w:tcW w:w="8702" w:type="dxa"/>
-            <w:tcBorders/>
-            <w:shd w:fill="auto" w:val="clear"/>
-          </w:tcPr>
-          <w:p>
-            <w:pPr>
-              <w:pStyle w:val="ListParagraph"/>
-              <w:spacing w:lineRule="auto" w:line="360" w:before="0" w:after="0"/>
-              <w:ind w:left="0" w:hanging="0"/>
-              <w:contextualSpacing/>
-              <w:rPr>
-                <w:rFonts w:ascii="Arial" w:hAnsi="Arial" w:cs="Arial"/>
-                <w:color w:val="2A6099"/>
-                <w:sz w:val="20"/>
-                <w:szCs w:val="20"/>
-                <w:lang w:val="en-US"/>
-              </w:rPr>
-            </w:pPr>
-            <w:r>
-              <w:rPr>
-                <w:rFonts w:cs="Arial" w:ascii="Arial" w:hAnsi="Arial"/>
-                <w:sz w:val="20"/>
-                <w:szCs w:val="20"/>
-                <w:lang w:val="en-US"/>
-              </w:rPr>
-              <w:t>Diversification:</w:t>
-            </w:r>
-          </w:p>
-          <w:p>
-            <w:pPr>
-              <w:pStyle w:val="ListParagraph"/>
-              <w:spacing w:lineRule="auto" w:line="360" w:before="280" w:after="0"/>
-              <w:ind w:left="0" w:hanging="0"/>
-              <w:contextualSpacing/>
-              <w:rPr>
-                <w:rFonts w:ascii="Arial" w:hAnsi="Arial" w:cs="Arial"/>
-                <w:color w:val="2A6099"/>
-                <w:sz w:val="20"/>
-                <w:szCs w:val="20"/>
-                <w:lang w:val="en-US"/>
-              </w:rPr>
-            </w:pPr>
-            <w:r>
-              <w:rPr>
-                <w:rFonts w:cs="Arial" w:ascii="Arial" w:hAnsi="Arial"/>
-                <w:color w:val="2A6099"/>
-                <w:sz w:val="20"/>
-                <w:szCs w:val="20"/>
-                <w:lang w:val="en-US"/>
-              </w:rPr>
+              <w:t xml:space="preserve">- </w:t>
             </w:r>
           </w:p>
         </w:tc>

</xml_diff>